<commit_message>
Big commit (see commit message for details) - Refactor frmMain to make several private attributes become public properties - Create boundary fill and flood fill from frmMain - Add DataGridView to list geometrical objects - Transform objects
</commit_message>
<xml_diff>
--- a/Fitur dan Manual.docx
+++ b/Fitur dan Manual.docx
@@ -451,7 +451,7 @@
           </w:tcPr>
           <w:p>
             <w:r>
-              <w:t>Not available</w:t>
+              <w:t>Not implemented</w:t>
             </w:r>
           </w:p>
         </w:tc>
@@ -462,10 +462,440 @@
           <w:p>
             <w:r>
               <w:t>Tidak terkerjakan dalam waktu yang didefinisikan.</w:t>
+            </w:r>
+          </w:p>
+        </w:tc>
+      </w:tr>
+      <w:tr>
+        <w:trPr>
+          <w:cnfStyle w:val="000000100000" w:firstRow="0" w:lastRow="0" w:firstColumn="0" w:lastColumn="0" w:oddVBand="0" w:evenVBand="0" w:oddHBand="1" w:evenHBand="0" w:firstRowFirstColumn="0" w:firstRowLastColumn="0" w:lastRowFirstColumn="0" w:lastRowLastColumn="0"/>
+        </w:trPr>
+        <w:tc>
+          <w:tcPr>
+            <w:tcW w:w="3005" w:type="dxa"/>
+          </w:tcPr>
+          <w:p>
+            <w:r>
+              <w:t>Transformasi</w:t>
+            </w:r>
+          </w:p>
+        </w:tc>
+        <w:tc>
+          <w:tcPr>
+            <w:tcW w:w="3005" w:type="dxa"/>
+          </w:tcPr>
+          <w:p/>
+        </w:tc>
+        <w:tc>
+          <w:tcPr>
+            <w:tcW w:w="3006" w:type="dxa"/>
+          </w:tcPr>
+          <w:p/>
+        </w:tc>
+      </w:tr>
+      <w:tr>
+        <w:tc>
+          <w:tcPr>
+            <w:tcW w:w="3005" w:type="dxa"/>
+          </w:tcPr>
+          <w:p>
+            <w:pPr>
+              <w:pStyle w:val="ListParagraph"/>
+              <w:numPr>
+                <w:ilvl w:val="0"/>
+                <w:numId w:val="1"/>
+              </w:numPr>
+              <w:ind w:left="176" w:hanging="176"/>
+            </w:pPr>
+            <w:r>
+              <w:t>Translasi</w:t>
+            </w:r>
+          </w:p>
+        </w:tc>
+        <w:tc>
+          <w:tcPr>
+            <w:tcW w:w="3005" w:type="dxa"/>
+          </w:tcPr>
+          <w:p>
+            <w:r>
+              <w:t>Fully working</w:t>
+            </w:r>
+          </w:p>
+        </w:tc>
+        <w:tc>
+          <w:tcPr>
+            <w:tcW w:w="3006" w:type="dxa"/>
+          </w:tcPr>
+          <w:p/>
+        </w:tc>
+      </w:tr>
+      <w:tr>
+        <w:trPr>
+          <w:cnfStyle w:val="000000100000" w:firstRow="0" w:lastRow="0" w:firstColumn="0" w:lastColumn="0" w:oddVBand="0" w:evenVBand="0" w:oddHBand="1" w:evenHBand="0" w:firstRowFirstColumn="0" w:firstRowLastColumn="0" w:lastRowFirstColumn="0" w:lastRowLastColumn="0"/>
+        </w:trPr>
+        <w:tc>
+          <w:tcPr>
+            <w:tcW w:w="3005" w:type="dxa"/>
+          </w:tcPr>
+          <w:p>
+            <w:pPr>
+              <w:pStyle w:val="ListParagraph"/>
+              <w:numPr>
+                <w:ilvl w:val="0"/>
+                <w:numId w:val="1"/>
+              </w:numPr>
+              <w:ind w:left="176" w:hanging="176"/>
+            </w:pPr>
+            <w:r>
+              <w:t>Dilatasi terhadap (0, 0)</w:t>
+            </w:r>
+          </w:p>
+        </w:tc>
+        <w:tc>
+          <w:tcPr>
+            <w:tcW w:w="3005" w:type="dxa"/>
+          </w:tcPr>
+          <w:p>
+            <w:r>
+              <w:t>Fully working</w:t>
+            </w:r>
+          </w:p>
+        </w:tc>
+        <w:tc>
+          <w:tcPr>
+            <w:tcW w:w="3006" w:type="dxa"/>
+          </w:tcPr>
+          <w:p/>
+        </w:tc>
+      </w:tr>
+      <w:tr>
+        <w:tc>
+          <w:tcPr>
+            <w:tcW w:w="3005" w:type="dxa"/>
+          </w:tcPr>
+          <w:p>
+            <w:pPr>
+              <w:pStyle w:val="ListParagraph"/>
+              <w:numPr>
+                <w:ilvl w:val="0"/>
+                <w:numId w:val="1"/>
+              </w:numPr>
+              <w:ind w:left="176" w:hanging="176"/>
+            </w:pPr>
+            <w:r>
+              <w:t>Dilatasi terhadap (x, y)</w:t>
+            </w:r>
+          </w:p>
+        </w:tc>
+        <w:tc>
+          <w:tcPr>
+            <w:tcW w:w="3005" w:type="dxa"/>
+          </w:tcPr>
+          <w:p>
+            <w:r>
+              <w:t>Not implemented</w:t>
+            </w:r>
+          </w:p>
+        </w:tc>
+        <w:tc>
+          <w:tcPr>
+            <w:tcW w:w="3006" w:type="dxa"/>
+          </w:tcPr>
+          <w:p>
+            <w:r>
+              <w:t>Tidak terkerjakan dalam waktu yang didefinisikan.</w:t>
+            </w:r>
+          </w:p>
+        </w:tc>
+      </w:tr>
+      <w:tr>
+        <w:trPr>
+          <w:cnfStyle w:val="000000100000" w:firstRow="0" w:lastRow="0" w:firstColumn="0" w:lastColumn="0" w:oddVBand="0" w:evenVBand="0" w:oddHBand="1" w:evenHBand="0" w:firstRowFirstColumn="0" w:firstRowLastColumn="0" w:lastRowFirstColumn="0" w:lastRowLastColumn="0"/>
+        </w:trPr>
+        <w:tc>
+          <w:tcPr>
+            <w:tcW w:w="3005" w:type="dxa"/>
+          </w:tcPr>
+          <w:p>
+            <w:pPr>
+              <w:pStyle w:val="ListParagraph"/>
+              <w:numPr>
+                <w:ilvl w:val="0"/>
+                <w:numId w:val="1"/>
+              </w:numPr>
+              <w:ind w:left="176" w:hanging="176"/>
+            </w:pPr>
+            <w:r>
+              <w:t>Rotasi terhadap (0, 0)</w:t>
+            </w:r>
+          </w:p>
+        </w:tc>
+        <w:tc>
+          <w:tcPr>
+            <w:tcW w:w="3005" w:type="dxa"/>
+          </w:tcPr>
+          <w:p>
+            <w:r>
+              <w:t>Fully working</w:t>
+            </w:r>
+          </w:p>
+        </w:tc>
+        <w:tc>
+          <w:tcPr>
+            <w:tcW w:w="3006" w:type="dxa"/>
+          </w:tcPr>
+          <w:p/>
+        </w:tc>
+      </w:tr>
+      <w:tr>
+        <w:tc>
+          <w:tcPr>
+            <w:tcW w:w="3005" w:type="dxa"/>
+          </w:tcPr>
+          <w:p>
+            <w:pPr>
+              <w:pStyle w:val="ListParagraph"/>
+              <w:numPr>
+                <w:ilvl w:val="0"/>
+                <w:numId w:val="1"/>
+              </w:numPr>
+              <w:ind w:left="176" w:hanging="176"/>
+            </w:pPr>
+            <w:r>
+              <w:t>Rotasi terhadap (x, y)</w:t>
+            </w:r>
+          </w:p>
+        </w:tc>
+        <w:tc>
+          <w:tcPr>
+            <w:tcW w:w="3005" w:type="dxa"/>
+          </w:tcPr>
+          <w:p>
+            <w:r>
+              <w:t>Not implemented</w:t>
+            </w:r>
+          </w:p>
+        </w:tc>
+        <w:tc>
+          <w:tcPr>
+            <w:tcW w:w="3006" w:type="dxa"/>
+          </w:tcPr>
+          <w:p>
+            <w:r>
+              <w:t>Tidak terkerjakan dalam waktu yang didefinisikan.</w:t>
+            </w:r>
+          </w:p>
+        </w:tc>
+      </w:tr>
+      <w:tr>
+        <w:trPr>
+          <w:cnfStyle w:val="000000100000" w:firstRow="0" w:lastRow="0" w:firstColumn="0" w:lastColumn="0" w:oddVBand="0" w:evenVBand="0" w:oddHBand="1" w:evenHBand="0" w:firstRowFirstColumn="0" w:firstRowLastColumn="0" w:lastRowFirstColumn="0" w:lastRowLastColumn="0"/>
+        </w:trPr>
+        <w:tc>
+          <w:tcPr>
+            <w:tcW w:w="3005" w:type="dxa"/>
+          </w:tcPr>
+          <w:p>
+            <w:pPr>
+              <w:pStyle w:val="ListParagraph"/>
+              <w:numPr>
+                <w:ilvl w:val="0"/>
+                <w:numId w:val="1"/>
+              </w:numPr>
+              <w:ind w:left="176" w:hanging="176"/>
+            </w:pPr>
+            <w:r>
+              <w:t>Refleksi terhadap y = mx + c</w:t>
+            </w:r>
+          </w:p>
+        </w:tc>
+        <w:tc>
+          <w:tcPr>
+            <w:tcW w:w="3005" w:type="dxa"/>
+          </w:tcPr>
+          <w:p>
+            <w:r>
+              <w:t>Fully working</w:t>
+            </w:r>
+          </w:p>
+        </w:tc>
+        <w:tc>
+          <w:tcPr>
+            <w:tcW w:w="3006" w:type="dxa"/>
+          </w:tcPr>
+          <w:p/>
+        </w:tc>
+      </w:tr>
+      <w:tr>
+        <w:tc>
+          <w:tcPr>
+            <w:tcW w:w="3005" w:type="dxa"/>
+          </w:tcPr>
+          <w:p>
+            <w:pPr>
+              <w:pStyle w:val="ListParagraph"/>
+              <w:numPr>
+                <w:ilvl w:val="0"/>
+                <w:numId w:val="1"/>
+              </w:numPr>
+              <w:ind w:left="176" w:hanging="176"/>
+            </w:pPr>
+            <w:r>
+              <w:t>Transformasi komposit</w:t>
+            </w:r>
+          </w:p>
+        </w:tc>
+        <w:tc>
+          <w:tcPr>
+            <w:tcW w:w="3005" w:type="dxa"/>
+          </w:tcPr>
+          <w:p>
+            <w:r>
+              <w:t>Partially tested</w:t>
+            </w:r>
+          </w:p>
+        </w:tc>
+        <w:tc>
+          <w:tcPr>
+            <w:tcW w:w="3006" w:type="dxa"/>
+          </w:tcPr>
+          <w:p>
+            <w:r>
+              <w:t>Belum semua corner case diuji</w:t>
             </w:r>
             <w:bookmarkStart w:id="0" w:name="_GoBack"/>
             <w:bookmarkEnd w:id="0"/>
           </w:p>
+        </w:tc>
+      </w:tr>
+      <w:tr>
+        <w:trPr>
+          <w:cnfStyle w:val="000000100000" w:firstRow="0" w:lastRow="0" w:firstColumn="0" w:lastColumn="0" w:oddVBand="0" w:evenVBand="0" w:oddHBand="1" w:evenHBand="0" w:firstRowFirstColumn="0" w:firstRowLastColumn="0" w:lastRowFirstColumn="0" w:lastRowLastColumn="0"/>
+        </w:trPr>
+        <w:tc>
+          <w:tcPr>
+            <w:tcW w:w="3005" w:type="dxa"/>
+          </w:tcPr>
+          <w:p>
+            <w:r>
+              <w:t>Filling</w:t>
+            </w:r>
+          </w:p>
+        </w:tc>
+        <w:tc>
+          <w:tcPr>
+            <w:tcW w:w="3005" w:type="dxa"/>
+          </w:tcPr>
+          <w:p/>
+        </w:tc>
+        <w:tc>
+          <w:tcPr>
+            <w:tcW w:w="3006" w:type="dxa"/>
+          </w:tcPr>
+          <w:p/>
+        </w:tc>
+      </w:tr>
+      <w:tr>
+        <w:tc>
+          <w:tcPr>
+            <w:tcW w:w="3005" w:type="dxa"/>
+          </w:tcPr>
+          <w:p>
+            <w:pPr>
+              <w:pStyle w:val="ListParagraph"/>
+              <w:numPr>
+                <w:ilvl w:val="0"/>
+                <w:numId w:val="1"/>
+              </w:numPr>
+              <w:ind w:left="176" w:hanging="176"/>
+            </w:pPr>
+            <w:r>
+              <w:t>Boundary fill</w:t>
+            </w:r>
+          </w:p>
+        </w:tc>
+        <w:tc>
+          <w:tcPr>
+            <w:tcW w:w="3005" w:type="dxa"/>
+          </w:tcPr>
+          <w:p>
+            <w:r>
+              <w:t>Fully working</w:t>
+            </w:r>
+          </w:p>
+        </w:tc>
+        <w:tc>
+          <w:tcPr>
+            <w:tcW w:w="3006" w:type="dxa"/>
+          </w:tcPr>
+          <w:p/>
+        </w:tc>
+      </w:tr>
+      <w:tr>
+        <w:trPr>
+          <w:cnfStyle w:val="000000100000" w:firstRow="0" w:lastRow="0" w:firstColumn="0" w:lastColumn="0" w:oddVBand="0" w:evenVBand="0" w:oddHBand="1" w:evenHBand="0" w:firstRowFirstColumn="0" w:firstRowLastColumn="0" w:lastRowFirstColumn="0" w:lastRowLastColumn="0"/>
+        </w:trPr>
+        <w:tc>
+          <w:tcPr>
+            <w:tcW w:w="3005" w:type="dxa"/>
+          </w:tcPr>
+          <w:p>
+            <w:pPr>
+              <w:pStyle w:val="ListParagraph"/>
+              <w:numPr>
+                <w:ilvl w:val="0"/>
+                <w:numId w:val="1"/>
+              </w:numPr>
+              <w:ind w:left="176" w:hanging="176"/>
+            </w:pPr>
+            <w:r>
+              <w:t>Flood fill</w:t>
+            </w:r>
+          </w:p>
+        </w:tc>
+        <w:tc>
+          <w:tcPr>
+            <w:tcW w:w="3005" w:type="dxa"/>
+          </w:tcPr>
+          <w:p>
+            <w:r>
+              <w:t>Fully working</w:t>
+            </w:r>
+          </w:p>
+        </w:tc>
+        <w:tc>
+          <w:tcPr>
+            <w:tcW w:w="3006" w:type="dxa"/>
+          </w:tcPr>
+          <w:p/>
+        </w:tc>
+      </w:tr>
+      <w:tr>
+        <w:tc>
+          <w:tcPr>
+            <w:tcW w:w="3005" w:type="dxa"/>
+          </w:tcPr>
+          <w:p>
+            <w:r>
+              <w:t>Undo</w:t>
+            </w:r>
+          </w:p>
+        </w:tc>
+        <w:tc>
+          <w:tcPr>
+            <w:tcW w:w="3005" w:type="dxa"/>
+          </w:tcPr>
+          <w:p>
+            <w:r>
+              <w:t>Fully working</w:t>
+            </w:r>
+          </w:p>
+        </w:tc>
+        <w:tc>
+          <w:tcPr>
+            <w:tcW w:w="3006" w:type="dxa"/>
+          </w:tcPr>
+          <w:p/>
         </w:tc>
       </w:tr>
     </w:tbl>
@@ -492,6 +922,7 @@
           <w:noProof/>
           <w:lang w:eastAsia="id-ID"/>
         </w:rPr>
+        <w:lastRenderedPageBreak/>
         <w:drawing>
           <wp:inline distT="0" distB="0" distL="0" distR="0" wp14:anchorId="5A66FC3A" wp14:editId="316DBBD0">
             <wp:extent cx="4130040" cy="3044680"/>
@@ -531,7 +962,6 @@
     </w:p>
     <w:p>
       <w:r>
-        <w:lastRenderedPageBreak/>
         <w:t>Sebelum fitur digunakan, warna yang akan ditorehkan dapat dipilih dengan mengklik ganda kotak berwarna yang berada di samping kiri tulisan “Object color”, kemudian memilih warna yang diinginkan, dan mengklik OK.</w:t>
       </w:r>
     </w:p>
@@ -683,6 +1113,7 @@
         <w:pStyle w:val="Heading2"/>
       </w:pPr>
       <w:r>
+        <w:lastRenderedPageBreak/>
         <w:t>Menggambar circle</w:t>
       </w:r>
     </w:p>
@@ -804,7 +1235,6 @@
         <w:pStyle w:val="Heading2"/>
       </w:pPr>
       <w:r>
-        <w:lastRenderedPageBreak/>
         <w:t>Menggambar star</w:t>
       </w:r>
     </w:p>
@@ -1157,6 +1587,7 @@
         </w:numPr>
       </w:pPr>
       <w:r>
+        <w:lastRenderedPageBreak/>
         <w:t>Grafik fungsi akan digambar pada kanvas.</w:t>
       </w:r>
     </w:p>

</xml_diff>